<commit_message>
MAJ Fil Rouge + Exo 2 Phase 2 Mettre en place BDD
</commit_message>
<xml_diff>
--- a/Projet Fil Rouge/Concevoir une base de données/Règles de gestion.docx
+++ b/Projet Fil Rouge/Concevoir une base de données/Règles de gestion.docx
@@ -75,7 +75,7 @@
         <w:rPr>
           <w:sz w:val="24"/>
         </w:rPr>
-        <w:t>Un et un seul produit est rangé dans une rubrique</w:t>
+        <w:t>Un fournisseur n’envoie aucun ou plusieurs produits et un produit est envoyé par un ou plusieurs fournisseurs.</w:t>
       </w:r>
     </w:p>
     <w:p>
@@ -93,7 +93,7 @@
         <w:rPr>
           <w:sz w:val="24"/>
         </w:rPr>
-        <w:t>Une rubrique contient plusieurs produits</w:t>
+        <w:t>Une sous-rubrique est classée dans une et une seule rubrique et une rubrique peut n’avoir aucune ou plusieurs sous-rubriques.</w:t>
       </w:r>
     </w:p>
     <w:p>
@@ -111,7 +111,7 @@
         <w:rPr>
           <w:sz w:val="24"/>
         </w:rPr>
-        <w:t>Une rubrique contient plusieurs sous-rubriques</w:t>
+        <w:t>Une sous-rubrique peut avoir un ou plusieurs produits et un produit peut appartenir à une et une seule sous-rubrique.</w:t>
       </w:r>
     </w:p>
     <w:p>
@@ -129,7 +129,7 @@
         <w:rPr>
           <w:sz w:val="24"/>
         </w:rPr>
-        <w:t>Une et une seule sous-rubrique appartient à une rubrique</w:t>
+        <w:t>Une commande peut avoir un ou plusieurs articles mais aucun ou plusieurs articles peuvent être dans une commande.</w:t>
       </w:r>
     </w:p>
     <w:p>
@@ -147,7 +147,7 @@
         <w:rPr>
           <w:sz w:val="24"/>
         </w:rPr>
-        <w:t>Les prix doivent être H.T.</w:t>
+        <w:t>Une commande correspond à un et un seul client et aucun ou plusieurs clients peuvent passer une commande.</w:t>
       </w:r>
     </w:p>
     <w:p>
@@ -165,7 +165,7 @@
         <w:rPr>
           <w:sz w:val="24"/>
         </w:rPr>
-        <w:t>Un coefficient pour le calcul du prix de vente final est attribué au client</w:t>
+        <w:t>Une facture correspond à un et un seul client mais un client peut obtenir aucune ou plusieurs factures.</w:t>
       </w:r>
     </w:p>
     <w:p>
@@ -183,97 +183,13 @@
         <w:rPr>
           <w:sz w:val="24"/>
         </w:rPr>
-        <w:t>Un commercial ajuste le coefficient d’un client</w:t>
+        <w:t>Un</w:t>
       </w:r>
-    </w:p>
-    <w:p>
-      <w:pPr>
-        <w:pStyle w:val="Paragraphedeliste"/>
-        <w:numPr>
-          <w:ilvl w:val="0"/>
-          <w:numId w:val="1"/>
-        </w:numPr>
-        <w:rPr>
-          <w:sz w:val="24"/>
-        </w:rPr>
-      </w:pPr>
       <w:r>
         <w:rPr>
           <w:sz w:val="24"/>
         </w:rPr>
-        <w:t>A chaque client est attribué un commercial</w:t>
-      </w:r>
-    </w:p>
-    <w:p>
-      <w:pPr>
-        <w:pStyle w:val="Paragraphedeliste"/>
-        <w:numPr>
-          <w:ilvl w:val="0"/>
-          <w:numId w:val="1"/>
-        </w:numPr>
-        <w:rPr>
-          <w:sz w:val="24"/>
-        </w:rPr>
-      </w:pPr>
-      <w:r>
-        <w:rPr>
-          <w:sz w:val="24"/>
-        </w:rPr>
-        <w:t>Un commercial peut avoir plusieurs clients</w:t>
-      </w:r>
-    </w:p>
-    <w:p>
-      <w:pPr>
-        <w:pStyle w:val="Paragraphedeliste"/>
-        <w:numPr>
-          <w:ilvl w:val="0"/>
-          <w:numId w:val="1"/>
-        </w:numPr>
-        <w:rPr>
-          <w:sz w:val="24"/>
-        </w:rPr>
-      </w:pPr>
-      <w:r>
-        <w:rPr>
-          <w:sz w:val="24"/>
-        </w:rPr>
-        <w:t>Le commercial peut attribuer une réduction à un client</w:t>
-      </w:r>
-    </w:p>
-    <w:p>
-      <w:pPr>
-        <w:pStyle w:val="Paragraphedeliste"/>
-        <w:numPr>
-          <w:ilvl w:val="0"/>
-          <w:numId w:val="1"/>
-        </w:numPr>
-        <w:rPr>
-          <w:sz w:val="24"/>
-        </w:rPr>
-      </w:pPr>
-      <w:r>
-        <w:rPr>
-          <w:sz w:val="24"/>
-        </w:rPr>
-        <w:t>La commande doit avoir une adresse de livraison et une adresse de facturation</w:t>
-      </w:r>
-    </w:p>
-    <w:p>
-      <w:pPr>
-        <w:pStyle w:val="Paragraphedeliste"/>
-        <w:numPr>
-          <w:ilvl w:val="0"/>
-          <w:numId w:val="1"/>
-        </w:numPr>
-        <w:rPr>
-          <w:sz w:val="24"/>
-        </w:rPr>
-      </w:pPr>
-      <w:r>
-        <w:rPr>
-          <w:sz w:val="24"/>
-        </w:rPr>
-        <w:t>Chaque client a une référence</w:t>
+        <w:t xml:space="preserve"> client est géré par un et un seul commercial mais un commercial peut avoir un ou plusieurs clients.</w:t>
       </w:r>
       <w:bookmarkStart w:id="0" w:name="_GoBack"/>
       <w:bookmarkEnd w:id="0"/>

</xml_diff>